<commit_message>
Sua lai phan sequence
</commit_message>
<xml_diff>
--- a/Thuê xe/Usecase specification.docx
+++ b/Thuê xe/Usecase specification.docx
@@ -438,6 +438,27 @@
           <w:szCs w:val="28"/>
         </w:rPr>
         <w:t>Luồng thay thế</w:t>
+      </w:r>
+    </w:p>
+    <w:p>
+      <w:pPr>
+        <w:rPr>
+          <w:rFonts w:hint="default" w:ascii="Arial" w:hAnsi="Arial" w:cs="Arial"/>
+          <w:b/>
+          <w:bCs/>
+          <w:sz w:val="28"/>
+          <w:szCs w:val="28"/>
+          <w:lang w:val="en-GB"/>
+        </w:rPr>
+      </w:pPr>
+      <w:r>
+        <w:rPr>
+          <w:rFonts w:hint="default" w:ascii="Arial" w:hAnsi="Arial" w:cs="Arial"/>
+          <w:sz w:val="28"/>
+          <w:szCs w:val="28"/>
+          <w:lang w:val="en-GB"/>
+        </w:rPr>
+        <w:t>Bảng 1 Các luồng thay thế</w:t>
       </w:r>
     </w:p>
     <w:tbl>
@@ -1177,8 +1198,6 @@
               </w:rPr>
               <w:t>lỗi</w:t>
             </w:r>
-            <w:bookmarkStart w:id="0" w:name="_GoBack"/>
-            <w:bookmarkEnd w:id="0"/>
           </w:p>
         </w:tc>
         <w:tc>

</xml_diff>